<commit_message>
modify: old server backup
</commit_message>
<xml_diff>
--- a/doc/服务端方案考虑.docx
+++ b/doc/服务端方案考虑.docx
@@ -257,225 +257,710 @@
         </w:rPr>
         <w:t>。</w:t>
       </w:r>
+    </w:p>
+    <w:p>
+      <w:r>
+        <w:rPr>
+          <w:rFonts w:hint="eastAsia"/>
+        </w:rPr>
+        <w:t>2</w:t>
+      </w:r>
+      <w:r>
+        <w:rPr>
+          <w:rFonts w:hint="eastAsia"/>
+        </w:rPr>
+        <w:t>、</w:t>
+      </w:r>
+      <w:r>
+        <w:rPr>
+          <w:rFonts w:hint="eastAsia"/>
+        </w:rPr>
+        <w:t>用</w:t>
+      </w:r>
+      <w:r>
+        <w:rPr>
+          <w:rFonts w:hint="eastAsia"/>
+        </w:rPr>
+        <w:t>MySQL</w:t>
+      </w:r>
+      <w:r>
+        <w:rPr>
+          <w:rFonts w:hint="eastAsia"/>
+        </w:rPr>
+        <w:t>（其它的数据库不太了</w:t>
+      </w:r>
+      <w:r>
+        <w:rPr>
+          <w:rFonts w:hint="eastAsia"/>
+        </w:rPr>
+        <w:t>解</w:t>
+      </w:r>
+      <w:r>
+        <w:rPr>
+          <w:rFonts w:hint="eastAsia"/>
+        </w:rPr>
+        <w:t>，可能非关系型数据库更好</w:t>
+      </w:r>
+      <w:r>
+        <w:rPr>
+          <w:rFonts w:hint="eastAsia"/>
+        </w:rPr>
+        <w:t>）</w:t>
+      </w:r>
+      <w:r>
+        <w:rPr>
+          <w:rFonts w:hint="eastAsia"/>
+        </w:rPr>
+        <w:t>。</w:t>
+      </w:r>
+      <w:r>
+        <w:rPr>
+          <w:rFonts w:hint="eastAsia"/>
+        </w:rPr>
+        <w:t>图片数据我们只存链接，链接给客户端，客户端读取图片</w:t>
+      </w:r>
+      <w:r>
+        <w:rPr>
+          <w:rFonts w:hint="eastAsia"/>
+        </w:rPr>
+        <w:t>。</w:t>
+      </w:r>
+      <w:r>
+        <w:rPr>
+          <w:rFonts w:hint="eastAsia"/>
+        </w:rPr>
+        <w:t>如果是全场活动，不给图书列表，</w:t>
+      </w:r>
+      <w:r>
+        <w:rPr>
+          <w:rFonts w:hint="eastAsia"/>
+        </w:rPr>
+        <w:t>只给活动链接；</w:t>
+      </w:r>
+      <w:r>
+        <w:rPr>
+          <w:rFonts w:hint="eastAsia"/>
+        </w:rPr>
+        <w:t>如果就部分图书（</w:t>
+      </w:r>
+      <w:r>
+        <w:rPr>
+          <w:rFonts w:hint="eastAsia"/>
+        </w:rPr>
+        <w:t>20</w:t>
+      </w:r>
+      <w:r>
+        <w:rPr>
+          <w:rFonts w:hint="eastAsia"/>
+        </w:rPr>
+        <w:t>万图书等）</w:t>
+      </w:r>
+      <w:r>
+        <w:rPr>
+          <w:rFonts w:hint="eastAsia"/>
+        </w:rPr>
+        <w:t>参加活动</w:t>
+      </w:r>
+      <w:r>
+        <w:rPr>
+          <w:rFonts w:hint="eastAsia"/>
+        </w:rPr>
+        <w:t>，给出活动</w:t>
+      </w:r>
+      <w:r>
+        <w:rPr>
+          <w:rFonts w:hint="eastAsia"/>
+        </w:rPr>
+        <w:t>图书列表</w:t>
+      </w:r>
+      <w:r>
+        <w:rPr>
+          <w:rFonts w:hint="eastAsia"/>
+        </w:rPr>
+        <w:t>，并给出销量和折扣</w:t>
+      </w:r>
+      <w:r>
+        <w:rPr>
+          <w:rFonts w:hint="eastAsia"/>
+        </w:rPr>
+        <w:t>等信息</w:t>
+      </w:r>
+      <w:r>
+        <w:rPr>
+          <w:rFonts w:hint="eastAsia"/>
+        </w:rPr>
+        <w:t>，同时给出活动链接</w:t>
+      </w:r>
+      <w:r>
+        <w:rPr>
+          <w:rFonts w:hint="eastAsia"/>
+        </w:rPr>
+        <w:t>。</w:t>
+      </w:r>
+    </w:p>
+    <w:p/>
+    <w:p>
+      <w:r>
+        <w:rPr>
+          <w:rFonts w:hint="eastAsia"/>
+        </w:rPr>
+        <w:t>拼单服务：</w:t>
+      </w:r>
+    </w:p>
+    <w:p>
+      <w:r>
+        <w:rPr>
+          <w:rFonts w:hint="eastAsia"/>
+        </w:rPr>
+        <w:t>用户使用邮箱注册，发送邮箱激活链接</w:t>
+      </w:r>
+      <w:r>
+        <w:rPr>
+          <w:rFonts w:hint="eastAsia"/>
+        </w:rPr>
+        <w:t>，激活时用户填写地址信息，学校信息</w:t>
+      </w:r>
+      <w:r>
+        <w:rPr>
+          <w:rFonts w:hint="eastAsia"/>
+        </w:rPr>
+        <w:t>，电话号</w:t>
+      </w:r>
+      <w:r>
+        <w:rPr>
+          <w:rFonts w:hint="eastAsia"/>
+        </w:rPr>
+        <w:t>。</w:t>
+      </w:r>
+      <w:r>
+        <w:rPr>
+          <w:rFonts w:hint="eastAsia"/>
+        </w:rPr>
+        <w:t>首页给出书名查询，</w:t>
+      </w:r>
+      <w:r>
+        <w:rPr>
+          <w:rFonts w:hint="eastAsia"/>
+        </w:rPr>
+        <w:t>ISBN</w:t>
+      </w:r>
+      <w:r>
+        <w:rPr>
+          <w:rFonts w:hint="eastAsia"/>
+        </w:rPr>
+        <w:t>查询图书服务，对比价格，这些数据可以从豆瓣网上爬取。</w:t>
+      </w:r>
+      <w:r>
+        <w:rPr>
+          <w:rFonts w:hint="eastAsia"/>
+        </w:rPr>
+        <w:t>满减活动页面给出拼单服务关注，并要求用户给出想要拼单的图书，在数据库中查询同一学校的拼单服务，</w:t>
+      </w:r>
+      <w:r>
+        <w:rPr>
+          <w:rFonts w:hint="eastAsia"/>
+        </w:rPr>
+        <w:t>（私信或者其它方式让客户联系</w:t>
+      </w:r>
+      <w:r>
+        <w:rPr>
+          <w:rFonts w:hint="eastAsia"/>
+        </w:rPr>
+        <w:t>，还不是很明白</w:t>
+      </w:r>
+      <w:r>
+        <w:rPr>
+          <w:rFonts w:hint="eastAsia"/>
+        </w:rPr>
+        <w:t>）。</w:t>
+      </w:r>
+    </w:p>
+    <w:p/>
+    <w:p>
+      <w:pPr>
+        <w:rPr>
+          <w:rFonts w:hint="eastAsia"/>
+        </w:rPr>
+      </w:pPr>
+      <w:r>
+        <w:rPr>
+          <w:rFonts w:hint="eastAsia"/>
+          <w:highlight w:val="yellow"/>
+        </w:rPr>
+        <w:t>补充：</w:t>
+      </w:r>
+    </w:p>
+    <w:p>
+      <w:r>
+        <w:rPr>
+          <w:rFonts w:hint="eastAsia"/>
+        </w:rPr>
+        <w:t>后台功能</w:t>
+      </w:r>
+      <w:r>
+        <w:t>模块划分</w:t>
+      </w:r>
+      <w:r>
+        <w:rPr>
+          <w:rFonts w:hint="eastAsia"/>
+        </w:rPr>
+        <w:t>：</w:t>
+      </w:r>
+    </w:p>
+    <w:p/>
+    <w:p>
+      <w:pPr>
+        <w:rPr>
+          <w:rFonts w:hint="eastAsia"/>
+        </w:rPr>
+      </w:pPr>
+      <w:r>
+        <w:t>P</w:t>
+      </w:r>
+      <w:r>
+        <w:rPr>
+          <w:rFonts w:hint="eastAsia"/>
+        </w:rPr>
+        <w:t>ython</w:t>
+      </w:r>
+      <w:r>
+        <w:t>爬虫模块</w:t>
+      </w:r>
+      <w:r>
+        <w:rPr>
+          <w:rFonts w:hint="eastAsia"/>
+        </w:rPr>
+        <w:t>：后台</w:t>
+      </w:r>
+      <w:r>
+        <w:t>数据资源（</w:t>
+      </w:r>
+      <w:r>
+        <w:rPr>
+          <w:rFonts w:hint="eastAsia"/>
+        </w:rPr>
+        <w:t>服务</w:t>
+      </w:r>
+      <w:r>
+        <w:t>内容提供）</w:t>
+      </w:r>
+      <w:r>
+        <w:rPr>
+          <w:rFonts w:hint="eastAsia"/>
+        </w:rPr>
+        <w:t>主要</w:t>
+      </w:r>
+      <w:r>
+        <w:t>来源</w:t>
+      </w:r>
+      <w:r>
+        <w:rPr>
+          <w:rFonts w:hint="eastAsia"/>
+        </w:rPr>
+        <w:t>。电商</w:t>
+      </w:r>
+      <w:r>
+        <w:t>活动主动推送</w:t>
+      </w:r>
+      <w:r>
+        <w:rPr>
+          <w:rFonts w:hint="eastAsia"/>
+        </w:rPr>
+        <w:t>。</w:t>
+      </w:r>
+      <w:r>
+        <w:rPr>
+          <w:rFonts w:hint="eastAsia"/>
+        </w:rPr>
+        <w:t>数据</w:t>
+      </w:r>
+      <w:r>
+        <w:t>爬取的选择。</w:t>
+      </w:r>
+    </w:p>
+    <w:p>
+      <w:pPr>
+        <w:rPr>
+          <w:rFonts w:hint="eastAsia"/>
+        </w:rPr>
+      </w:pPr>
+      <w:r>
+        <w:rPr>
+          <w:rFonts w:hint="eastAsia"/>
+        </w:rPr>
+        <w:t>数据库</w:t>
+      </w:r>
+      <w:r>
+        <w:t>：</w:t>
+      </w:r>
+      <w:r>
+        <w:rPr>
+          <w:rFonts w:hint="eastAsia"/>
+        </w:rPr>
+        <w:t>爬虫主动</w:t>
+      </w:r>
+      <w:r>
+        <w:t>爬取的数据存放</w:t>
+      </w:r>
+      <w:r>
+        <w:rPr>
+          <w:rFonts w:hint="eastAsia"/>
+        </w:rPr>
+        <w:t>，然后</w:t>
+      </w:r>
+      <w:r>
+        <w:t>后台通过</w:t>
+      </w:r>
+      <w:r>
+        <w:rPr>
+          <w:rFonts w:hint="eastAsia"/>
+        </w:rPr>
+        <w:t>数据库</w:t>
+      </w:r>
+      <w:r>
+        <w:t>连接模块</w:t>
+      </w:r>
+      <w:r>
+        <w:rPr>
+          <w:rFonts w:hint="eastAsia"/>
+        </w:rPr>
+        <w:t>获取</w:t>
+      </w:r>
+      <w:r>
+        <w:t>数据</w:t>
+      </w:r>
+      <w:r>
+        <w:rPr>
+          <w:rFonts w:hint="eastAsia"/>
+        </w:rPr>
+        <w:t>。</w:t>
+      </w:r>
+    </w:p>
+    <w:p>
+      <w:r>
+        <w:rPr>
+          <w:rFonts w:hint="eastAsia"/>
+        </w:rPr>
+        <w:t>后台</w:t>
+      </w:r>
+      <w:r>
+        <w:t>业务</w:t>
+      </w:r>
+      <w:r>
+        <w:rPr>
+          <w:rFonts w:hint="eastAsia"/>
+        </w:rPr>
+        <w:t>逻辑</w:t>
+      </w:r>
+      <w:r>
+        <w:t>处理</w:t>
+      </w:r>
+      <w:r>
+        <w:t>模块</w:t>
+      </w:r>
+      <w:r>
+        <w:rPr>
+          <w:rFonts w:hint="eastAsia"/>
+        </w:rPr>
+        <w:t>（</w:t>
+      </w:r>
+      <w:r>
+        <w:t>handler</w:t>
+      </w:r>
+      <w:r>
+        <w:t>）</w:t>
+      </w:r>
+      <w:r>
+        <w:rPr>
+          <w:rFonts w:hint="eastAsia"/>
+        </w:rPr>
+        <w:t>：解析</w:t>
+      </w:r>
+      <w:r>
+        <w:t>request</w:t>
+      </w:r>
+      <w:r>
+        <w:rPr>
+          <w:rFonts w:hint="eastAsia"/>
+        </w:rPr>
+        <w:t>、</w:t>
+      </w:r>
+      <w:r>
+        <w:rPr>
+          <w:rFonts w:hint="eastAsia"/>
+        </w:rPr>
+        <w:t>handler</w:t>
+      </w:r>
+      <w:r>
+        <w:rPr>
+          <w:rFonts w:hint="eastAsia"/>
+        </w:rPr>
+        <w:t>模块</w:t>
+      </w:r>
+      <w:r>
+        <w:t>、</w:t>
+      </w:r>
+      <w:r>
+        <w:rPr>
+          <w:rFonts w:hint="eastAsia"/>
+        </w:rPr>
+        <w:t>构造</w:t>
+      </w:r>
+      <w:r>
+        <w:t>response</w:t>
+      </w:r>
+      <w:r>
+        <w:rPr>
+          <w:rFonts w:hint="eastAsia"/>
+        </w:rPr>
+        <w:t>。</w:t>
+      </w:r>
+    </w:p>
+    <w:p>
+      <w:pPr>
+        <w:ind w:firstLine="420"/>
+      </w:pPr>
+      <w:r>
+        <w:rPr>
+          <w:rFonts w:hint="eastAsia"/>
+        </w:rPr>
+        <w:t>拼单（</w:t>
+      </w:r>
+      <w:r>
+        <w:t>图书）</w:t>
+      </w:r>
+      <w:r>
+        <w:rPr>
+          <w:rFonts w:hint="eastAsia"/>
+        </w:rPr>
+        <w:t>，当前</w:t>
+      </w:r>
+      <w:r>
+        <w:t>数据库中</w:t>
+      </w:r>
+      <w:r>
+        <w:rPr>
+          <w:rFonts w:hint="eastAsia"/>
+        </w:rPr>
+        <w:t>订单的</w:t>
+      </w:r>
+      <w:r>
+        <w:t>最优组合</w:t>
+      </w:r>
+    </w:p>
+    <w:p>
+      <w:pPr>
+        <w:ind w:firstLine="420"/>
+        <w:rPr>
+          <w:rFonts w:hint="eastAsia"/>
+        </w:rPr>
+      </w:pPr>
+      <w:r>
+        <w:t>拼伞</w:t>
+      </w:r>
+      <w:r>
+        <w:t>，</w:t>
+      </w:r>
+      <w:r>
+        <w:rPr>
+          <w:rFonts w:hint="eastAsia"/>
+        </w:rPr>
+        <w:t>当前的</w:t>
+      </w:r>
+      <w:r>
+        <w:t>一种</w:t>
+      </w:r>
+      <w:r>
+        <w:rPr>
+          <w:rFonts w:hint="eastAsia"/>
+        </w:rPr>
+        <w:t>供需</w:t>
+      </w:r>
+      <w:r>
+        <w:t>关系匹配。</w:t>
+      </w:r>
+    </w:p>
+    <w:p/>
+    <w:p>
       <w:bookmarkStart w:id="0" w:name="_GoBack"/>
       <w:bookmarkEnd w:id="0"/>
-    </w:p>
-    <w:p>
-      <w:r>
-        <w:rPr>
-          <w:rFonts w:hint="eastAsia"/>
-        </w:rPr>
-        <w:t>2</w:t>
-      </w:r>
-      <w:r>
-        <w:rPr>
-          <w:rFonts w:hint="eastAsia"/>
-        </w:rPr>
-        <w:t>、</w:t>
-      </w:r>
-      <w:r>
-        <w:rPr>
-          <w:rFonts w:hint="eastAsia"/>
-        </w:rPr>
-        <w:t>用</w:t>
-      </w:r>
-      <w:r>
-        <w:rPr>
-          <w:rFonts w:hint="eastAsia"/>
-        </w:rPr>
-        <w:t>MySQL</w:t>
-      </w:r>
-      <w:r>
-        <w:rPr>
-          <w:rFonts w:hint="eastAsia"/>
-        </w:rPr>
-        <w:t>（其它的数据库不太了</w:t>
-      </w:r>
-      <w:r>
-        <w:rPr>
-          <w:rFonts w:hint="eastAsia"/>
-        </w:rPr>
-        <w:t>解</w:t>
-      </w:r>
-      <w:r>
-        <w:rPr>
-          <w:rFonts w:hint="eastAsia"/>
-        </w:rPr>
-        <w:t>，可能非关系型数据库更好</w:t>
-      </w:r>
-      <w:r>
-        <w:rPr>
-          <w:rFonts w:hint="eastAsia"/>
-        </w:rPr>
+      <w:r>
+        <w:t>python</w:t>
+      </w:r>
+      <w:r>
+        <w:t>爬虫</w:t>
+      </w:r>
+      <w:r>
+        <w:rPr>
+          <w:rFonts w:hint="eastAsia"/>
+        </w:rPr>
+        <w:t>模块</w:t>
+      </w:r>
+      <w:r>
+        <w:t>与</w:t>
+      </w:r>
+      <w:r>
+        <w:rPr>
+          <w:rFonts w:hint="eastAsia"/>
+        </w:rPr>
+        <w:t>后台</w:t>
+      </w:r>
+      <w:r>
+        <w:t>业务逻辑</w:t>
+      </w:r>
+      <w:r>
+        <w:rPr>
+          <w:rFonts w:hint="eastAsia"/>
+        </w:rPr>
+        <w:t>处理</w:t>
+      </w:r>
+      <w:r>
+        <w:t>模块之间的</w:t>
+      </w:r>
+      <w:r>
+        <w:rPr>
+          <w:rFonts w:hint="eastAsia"/>
+        </w:rPr>
+        <w:t>关系</w:t>
+      </w:r>
+      <w:r>
+        <w:t>：</w:t>
+      </w:r>
+    </w:p>
+    <w:p>
+      <w:pPr>
+        <w:rPr>
+          <w:rFonts w:hint="eastAsia"/>
+        </w:rPr>
+      </w:pPr>
+    </w:p>
+    <w:p>
+      <w:r>
+        <w:rPr>
+          <w:rFonts w:hint="eastAsia"/>
+        </w:rPr>
+        <w:t>后台</w:t>
+      </w:r>
+      <w:r>
+        <w:rPr>
+          <w:rFonts w:hint="eastAsia"/>
+        </w:rPr>
+        <w:t>整体</w:t>
+      </w:r>
+      <w:r>
+        <w:rPr>
+          <w:rFonts w:hint="eastAsia"/>
+        </w:rPr>
+        <w:t>框架</w:t>
+      </w:r>
+      <w:r>
+        <w:t>：</w:t>
+      </w:r>
+    </w:p>
+    <w:p>
+      <w:pPr>
+        <w:rPr>
+          <w:rFonts w:hint="eastAsia"/>
+        </w:rPr>
+      </w:pPr>
+      <w:r>
+        <w:rPr>
+          <w:rFonts w:hint="eastAsia"/>
+        </w:rPr>
+        <w:t>n</w:t>
+      </w:r>
+      <w:r>
+        <w:t>ginx</w:t>
+      </w:r>
+      <w:r>
+        <w:t>服务器</w:t>
+      </w:r>
+      <w:r>
+        <w:rPr>
+          <w:rFonts w:hint="eastAsia"/>
+        </w:rPr>
+        <w:t xml:space="preserve"> </w:t>
+      </w:r>
+      <w:r>
+        <w:t>+ python web</w:t>
+      </w:r>
+      <w:r>
+        <w:t>框架</w:t>
+      </w:r>
+      <w:r>
+        <w:rPr>
+          <w:rFonts w:hint="eastAsia"/>
+        </w:rPr>
+        <w:t>（</w:t>
+      </w:r>
+      <w:r>
+        <w:rPr>
+          <w:rFonts w:hint="eastAsia"/>
+        </w:rPr>
+        <w:t>D</w:t>
+      </w:r>
+      <w:r>
+        <w:t>jango</w:t>
+      </w:r>
+      <w:r>
+        <w:rPr>
+          <w:rFonts w:hint="eastAsia"/>
+        </w:rPr>
+        <w:t>或</w:t>
+      </w:r>
+      <w:r>
+        <w:t>flask</w:t>
+      </w:r>
+      <w:r>
         <w:t>）</w:t>
       </w:r>
       <w:r>
-        <w:rPr>
-          <w:rFonts w:hint="eastAsia"/>
-        </w:rPr>
-        <w:t>。</w:t>
-      </w:r>
-      <w:r>
-        <w:rPr>
-          <w:rFonts w:hint="eastAsia"/>
-        </w:rPr>
-        <w:t>图片数据我们只存链接，链接给客户端，客户端读取图片</w:t>
-      </w:r>
-      <w:r>
-        <w:rPr>
-          <w:rFonts w:hint="eastAsia"/>
-        </w:rPr>
-        <w:t>。</w:t>
-      </w:r>
-      <w:r>
-        <w:rPr>
-          <w:rFonts w:hint="eastAsia"/>
-        </w:rPr>
-        <w:t>如果是全场活动，不给图书列表，</w:t>
-      </w:r>
-      <w:r>
-        <w:rPr>
-          <w:rFonts w:hint="eastAsia"/>
-        </w:rPr>
-        <w:t>只给活动链接；</w:t>
-      </w:r>
-      <w:r>
-        <w:rPr>
-          <w:rFonts w:hint="eastAsia"/>
-        </w:rPr>
-        <w:t>如果就部分图书（</w:t>
-      </w:r>
-      <w:r>
-        <w:rPr>
-          <w:rFonts w:hint="eastAsia"/>
-        </w:rPr>
-        <w:t>20</w:t>
-      </w:r>
-      <w:r>
-        <w:rPr>
-          <w:rFonts w:hint="eastAsia"/>
-        </w:rPr>
-        <w:t>万图书等）</w:t>
-      </w:r>
-      <w:r>
-        <w:rPr>
-          <w:rFonts w:hint="eastAsia"/>
-        </w:rPr>
-        <w:t>参加活动</w:t>
-      </w:r>
-      <w:r>
-        <w:rPr>
-          <w:rFonts w:hint="eastAsia"/>
-        </w:rPr>
-        <w:t>，给出活动</w:t>
-      </w:r>
-      <w:r>
-        <w:rPr>
-          <w:rFonts w:hint="eastAsia"/>
-        </w:rPr>
-        <w:t>图书列表</w:t>
-      </w:r>
-      <w:r>
-        <w:rPr>
-          <w:rFonts w:hint="eastAsia"/>
-        </w:rPr>
-        <w:t>，并给出销量和折扣</w:t>
-      </w:r>
-      <w:r>
-        <w:rPr>
-          <w:rFonts w:hint="eastAsia"/>
-        </w:rPr>
-        <w:t>等信息</w:t>
-      </w:r>
-      <w:r>
-        <w:rPr>
-          <w:rFonts w:hint="eastAsia"/>
-        </w:rPr>
-        <w:t>，同时给出活动链接</w:t>
-      </w:r>
-      <w:r>
-        <w:rPr>
-          <w:rFonts w:hint="eastAsia"/>
-        </w:rPr>
-        <w:t>。</w:t>
-      </w:r>
-    </w:p>
-    <w:p/>
-    <w:p>
-      <w:r>
-        <w:rPr>
-          <w:rFonts w:hint="eastAsia"/>
-        </w:rPr>
-        <w:t>拼单服务：</w:t>
-      </w:r>
-    </w:p>
-    <w:p>
-      <w:r>
-        <w:rPr>
-          <w:rFonts w:hint="eastAsia"/>
-        </w:rPr>
-        <w:t>用户使用邮箱注册，发送邮箱激活链接</w:t>
-      </w:r>
-      <w:r>
-        <w:rPr>
-          <w:rFonts w:hint="eastAsia"/>
-        </w:rPr>
-        <w:t>，激活时用户填写地址信息，学校信息</w:t>
-      </w:r>
-      <w:r>
-        <w:rPr>
-          <w:rFonts w:hint="eastAsia"/>
-        </w:rPr>
-        <w:t>，电话号</w:t>
-      </w:r>
-      <w:r>
-        <w:rPr>
-          <w:rFonts w:hint="eastAsia"/>
-        </w:rPr>
-        <w:t>。</w:t>
-      </w:r>
-      <w:r>
-        <w:rPr>
-          <w:rFonts w:hint="eastAsia"/>
-        </w:rPr>
-        <w:t>首页给出书名查询，</w:t>
-      </w:r>
-      <w:r>
-        <w:rPr>
-          <w:rFonts w:hint="eastAsia"/>
-        </w:rPr>
-        <w:t>ISBN</w:t>
-      </w:r>
-      <w:r>
-        <w:rPr>
-          <w:rFonts w:hint="eastAsia"/>
-        </w:rPr>
-        <w:t>查询图书服务，对比价格，这些数据可以从豆瓣网上爬取。</w:t>
-      </w:r>
-      <w:r>
-        <w:rPr>
-          <w:rFonts w:hint="eastAsia"/>
-        </w:rPr>
-        <w:t>满减活动页面给出拼单服务关注，并要求用户给出想要拼单的图书，在数据库中查询同一学校的拼单服务，</w:t>
-      </w:r>
-      <w:r>
-        <w:rPr>
-          <w:rFonts w:hint="eastAsia"/>
-        </w:rPr>
-        <w:t>（私信或者其它方式让客户联系</w:t>
-      </w:r>
-      <w:r>
-        <w:rPr>
-          <w:rFonts w:hint="eastAsia"/>
-        </w:rPr>
-        <w:t>，还不是很明白</w:t>
-      </w:r>
-      <w:r>
-        <w:rPr>
-          <w:rFonts w:hint="eastAsia"/>
-        </w:rPr>
-        <w:t>）。</w:t>
-      </w:r>
+        <w:t xml:space="preserve">+ </w:t>
+      </w:r>
+      <w:r>
+        <w:rPr>
+          <w:rFonts w:hint="eastAsia"/>
+        </w:rPr>
+        <w:t>数据库</w:t>
+      </w:r>
+      <w:r>
+        <w:rPr>
+          <w:rFonts w:hint="eastAsia"/>
+        </w:rPr>
+        <w:t>连接</w:t>
+      </w:r>
+      <w:r>
+        <w:t>模块</w:t>
+      </w:r>
+      <w:r>
+        <w:rPr>
+          <w:rFonts w:hint="eastAsia"/>
+        </w:rPr>
+        <w:t>(</w:t>
+      </w:r>
+      <w:r>
+        <w:t>mysql</w:t>
+      </w:r>
+      <w:r>
+        <w:rPr>
+          <w:rFonts w:hint="eastAsia"/>
+        </w:rPr>
+        <w:t>)</w:t>
+      </w:r>
+    </w:p>
+    <w:p>
+      <w:pPr>
+        <w:rPr>
+          <w:rFonts w:hint="eastAsia"/>
+        </w:rPr>
+      </w:pPr>
+    </w:p>
+    <w:p>
+      <w:pPr>
+        <w:rPr>
+          <w:rFonts w:hint="eastAsia"/>
+        </w:rPr>
+      </w:pPr>
     </w:p>
     <w:sectPr>
       <w:pgSz w:w="11906" w:h="16838"/>

</xml_diff>